<commit_message>
[docs] removed table revisions from the documents and change some sections related with the evaluation
</commit_message>
<xml_diff>
--- a/reports/Deliverable 1/Group/Analysis report.docx
+++ b/reports/Deliverable 1/Group/Analysis report.docx
@@ -1116,7 +1116,7 @@
                 <w:sz w:val="24"/>
                 <w:szCs w:val="24"/>
               </w:rPr>
-              <w:t>Revisión (1) para la primera entrega</w:t>
+              <w:t>Añadidos los requisitos opcionales</w:t>
             </w:r>
           </w:p>
         </w:tc>
@@ -1312,434 +1312,6 @@
         <w:rPr>
           <w:rFonts w:ascii="Arial Narrow" w:hAnsi="Arial Narrow"/>
           <w:sz w:val="28"/>
-        </w:rPr>
-      </w:pPr>
-    </w:p>
-    <w:p>
-      <w:pPr>
-        <w:ind w:firstLine="0"/>
-        <w:rPr>
-          <w:rFonts w:ascii="Arial Narrow" w:hAnsi="Arial Narrow"/>
-          <w:sz w:val="28"/>
-        </w:rPr>
-      </w:pPr>
-    </w:p>
-    <w:p>
-      <w:pPr>
-        <w:ind w:firstLine="0"/>
-        <w:rPr>
-          <w:rFonts w:ascii="Arial Narrow" w:hAnsi="Arial Narrow"/>
-          <w:sz w:val="28"/>
-        </w:rPr>
-      </w:pPr>
-    </w:p>
-    <w:p>
-      <w:pPr>
-        <w:ind w:firstLine="0"/>
-        <w:jc w:val="center"/>
-        <w:rPr>
-          <w:rFonts w:ascii="Arial Narrow" w:hAnsi="Arial Narrow"/>
-          <w:b/>
-          <w:bCs/>
-        </w:rPr>
-      </w:pPr>
-      <w:r>
-        <w:rPr>
-          <w:rFonts w:ascii="Arial Narrow" w:hAnsi="Arial Narrow"/>
-          <w:b/>
-          <w:bCs/>
-        </w:rPr>
-        <w:lastRenderedPageBreak/>
-        <w:t>Tabla de revisiones</w:t>
-      </w:r>
-    </w:p>
-    <w:tbl>
-      <w:tblPr>
-        <w:tblStyle w:val="Tablaconcuadrcula"/>
-        <w:tblW w:w="8784" w:type="dxa"/>
-        <w:tblLook w:val="04A0" w:firstRow="1" w:lastRow="0" w:firstColumn="1" w:lastColumn="0" w:noHBand="0" w:noVBand="1"/>
-      </w:tblPr>
-      <w:tblGrid>
-        <w:gridCol w:w="1271"/>
-        <w:gridCol w:w="1276"/>
-        <w:gridCol w:w="6237"/>
-      </w:tblGrid>
-      <w:tr>
-        <w:tc>
-          <w:tcPr>
-            <w:tcW w:w="1271" w:type="dxa"/>
-            <w:shd w:val="clear" w:color="auto" w:fill="D9D9D9" w:themeFill="background1" w:themeFillShade="D9"/>
-          </w:tcPr>
-          <w:p>
-            <w:pPr>
-              <w:ind w:firstLine="0"/>
-              <w:jc w:val="center"/>
-              <w:rPr>
-                <w:rFonts w:ascii="Arial Narrow" w:hAnsi="Arial Narrow"/>
-                <w:b/>
-                <w:sz w:val="24"/>
-                <w:szCs w:val="24"/>
-              </w:rPr>
-            </w:pPr>
-            <w:r>
-              <w:rPr>
-                <w:rFonts w:ascii="Arial Narrow" w:hAnsi="Arial Narrow"/>
-                <w:b/>
-                <w:sz w:val="24"/>
-                <w:szCs w:val="24"/>
-              </w:rPr>
-              <w:t>Número de revisión</w:t>
-            </w:r>
-          </w:p>
-        </w:tc>
-        <w:tc>
-          <w:tcPr>
-            <w:tcW w:w="1276" w:type="dxa"/>
-            <w:shd w:val="clear" w:color="auto" w:fill="D9D9D9" w:themeFill="background1" w:themeFillShade="D9"/>
-          </w:tcPr>
-          <w:p>
-            <w:pPr>
-              <w:ind w:firstLine="0"/>
-              <w:jc w:val="center"/>
-              <w:rPr>
-                <w:rFonts w:ascii="Arial Narrow" w:hAnsi="Arial Narrow"/>
-                <w:b/>
-                <w:sz w:val="24"/>
-                <w:szCs w:val="24"/>
-              </w:rPr>
-            </w:pPr>
-            <w:r>
-              <w:rPr>
-                <w:rFonts w:ascii="Arial Narrow" w:hAnsi="Arial Narrow"/>
-                <w:b/>
-                <w:sz w:val="24"/>
-                <w:szCs w:val="24"/>
-              </w:rPr>
-              <w:t>Fecha</w:t>
-            </w:r>
-          </w:p>
-        </w:tc>
-        <w:tc>
-          <w:tcPr>
-            <w:tcW w:w="6237" w:type="dxa"/>
-            <w:shd w:val="clear" w:color="auto" w:fill="D9D9D9" w:themeFill="background1" w:themeFillShade="D9"/>
-          </w:tcPr>
-          <w:p>
-            <w:pPr>
-              <w:ind w:firstLine="0"/>
-              <w:jc w:val="center"/>
-              <w:rPr>
-                <w:rFonts w:ascii="Arial Narrow" w:hAnsi="Arial Narrow"/>
-                <w:b/>
-                <w:sz w:val="24"/>
-                <w:szCs w:val="24"/>
-              </w:rPr>
-            </w:pPr>
-            <w:r>
-              <w:rPr>
-                <w:rFonts w:ascii="Arial Narrow" w:hAnsi="Arial Narrow"/>
-                <w:b/>
-                <w:sz w:val="24"/>
-                <w:szCs w:val="24"/>
-              </w:rPr>
-              <w:t>Descripción</w:t>
-            </w:r>
-          </w:p>
-        </w:tc>
-      </w:tr>
-      <w:tr>
-        <w:tc>
-          <w:tcPr>
-            <w:tcW w:w="1271" w:type="dxa"/>
-          </w:tcPr>
-          <w:p>
-            <w:pPr>
-              <w:ind w:firstLine="0"/>
-              <w:jc w:val="center"/>
-              <w:rPr>
-                <w:rFonts w:ascii="Arial Narrow" w:hAnsi="Arial Narrow"/>
-                <w:sz w:val="24"/>
-                <w:szCs w:val="24"/>
-              </w:rPr>
-            </w:pPr>
-            <w:r>
-              <w:rPr>
-                <w:rFonts w:ascii="Arial Narrow" w:hAnsi="Arial Narrow"/>
-                <w:sz w:val="24"/>
-                <w:szCs w:val="24"/>
-              </w:rPr>
-              <w:t>1</w:t>
-            </w:r>
-          </w:p>
-        </w:tc>
-        <w:tc>
-          <w:tcPr>
-            <w:tcW w:w="1276" w:type="dxa"/>
-          </w:tcPr>
-          <w:p>
-            <w:pPr>
-              <w:ind w:firstLine="0"/>
-              <w:jc w:val="center"/>
-              <w:rPr>
-                <w:rFonts w:ascii="Arial Narrow" w:hAnsi="Arial Narrow"/>
-                <w:sz w:val="24"/>
-                <w:szCs w:val="24"/>
-              </w:rPr>
-            </w:pPr>
-            <w:r>
-              <w:rPr>
-                <w:rFonts w:ascii="Arial Narrow" w:hAnsi="Arial Narrow"/>
-                <w:sz w:val="24"/>
-                <w:szCs w:val="24"/>
-              </w:rPr>
-              <w:t>15/02/2024</w:t>
-            </w:r>
-          </w:p>
-        </w:tc>
-        <w:tc>
-          <w:tcPr>
-            <w:tcW w:w="6237" w:type="dxa"/>
-          </w:tcPr>
-          <w:p>
-            <w:pPr>
-              <w:ind w:firstLine="0"/>
-              <w:jc w:val="center"/>
-              <w:rPr>
-                <w:rFonts w:ascii="Arial Narrow" w:hAnsi="Arial Narrow"/>
-                <w:sz w:val="24"/>
-                <w:szCs w:val="24"/>
-              </w:rPr>
-            </w:pPr>
-            <w:r>
-              <w:rPr>
-                <w:rFonts w:ascii="Arial Narrow" w:hAnsi="Arial Narrow"/>
-                <w:sz w:val="24"/>
-                <w:szCs w:val="24"/>
-              </w:rPr>
-              <w:t>Añadidos los requisitos opcionales</w:t>
-            </w:r>
-          </w:p>
-        </w:tc>
-      </w:tr>
-      <w:tr>
-        <w:tc>
-          <w:tcPr>
-            <w:tcW w:w="1271" w:type="dxa"/>
-          </w:tcPr>
-          <w:p>
-            <w:pPr>
-              <w:ind w:firstLine="0"/>
-              <w:jc w:val="center"/>
-              <w:rPr>
-                <w:rFonts w:ascii="Arial Narrow" w:hAnsi="Arial Narrow"/>
-                <w:sz w:val="24"/>
-                <w:szCs w:val="24"/>
-              </w:rPr>
-            </w:pPr>
-          </w:p>
-        </w:tc>
-        <w:tc>
-          <w:tcPr>
-            <w:tcW w:w="1276" w:type="dxa"/>
-          </w:tcPr>
-          <w:p>
-            <w:pPr>
-              <w:ind w:firstLine="0"/>
-              <w:jc w:val="center"/>
-              <w:rPr>
-                <w:rFonts w:ascii="Arial Narrow" w:hAnsi="Arial Narrow"/>
-                <w:sz w:val="24"/>
-                <w:szCs w:val="24"/>
-              </w:rPr>
-            </w:pPr>
-          </w:p>
-        </w:tc>
-        <w:tc>
-          <w:tcPr>
-            <w:tcW w:w="6237" w:type="dxa"/>
-          </w:tcPr>
-          <w:p>
-            <w:pPr>
-              <w:ind w:firstLine="0"/>
-              <w:jc w:val="center"/>
-              <w:rPr>
-                <w:rFonts w:ascii="Arial Narrow" w:hAnsi="Arial Narrow"/>
-                <w:sz w:val="24"/>
-                <w:szCs w:val="24"/>
-              </w:rPr>
-            </w:pPr>
-          </w:p>
-        </w:tc>
-      </w:tr>
-    </w:tbl>
-    <w:p>
-      <w:pPr>
-        <w:ind w:firstLine="0"/>
-        <w:jc w:val="left"/>
-        <w:rPr>
-          <w:rFonts w:ascii="Arial Narrow" w:hAnsi="Arial Narrow"/>
-        </w:rPr>
-      </w:pPr>
-    </w:p>
-    <w:p>
-      <w:pPr>
-        <w:ind w:firstLine="0"/>
-        <w:jc w:val="left"/>
-        <w:rPr>
-          <w:rFonts w:ascii="Arial Narrow" w:hAnsi="Arial Narrow"/>
-        </w:rPr>
-      </w:pPr>
-    </w:p>
-    <w:p>
-      <w:pPr>
-        <w:ind w:firstLine="0"/>
-        <w:jc w:val="left"/>
-        <w:rPr>
-          <w:rFonts w:ascii="Arial Narrow" w:hAnsi="Arial Narrow"/>
-        </w:rPr>
-      </w:pPr>
-    </w:p>
-    <w:p>
-      <w:pPr>
-        <w:ind w:firstLine="0"/>
-        <w:jc w:val="left"/>
-        <w:rPr>
-          <w:rFonts w:ascii="Arial Narrow" w:hAnsi="Arial Narrow"/>
-        </w:rPr>
-      </w:pPr>
-    </w:p>
-    <w:p>
-      <w:pPr>
-        <w:ind w:firstLine="0"/>
-        <w:jc w:val="left"/>
-        <w:rPr>
-          <w:rFonts w:ascii="Arial Narrow" w:hAnsi="Arial Narrow"/>
-        </w:rPr>
-      </w:pPr>
-    </w:p>
-    <w:p>
-      <w:pPr>
-        <w:ind w:firstLine="0"/>
-        <w:jc w:val="left"/>
-        <w:rPr>
-          <w:rFonts w:ascii="Arial Narrow" w:hAnsi="Arial Narrow"/>
-        </w:rPr>
-      </w:pPr>
-    </w:p>
-    <w:p>
-      <w:pPr>
-        <w:ind w:firstLine="0"/>
-        <w:jc w:val="left"/>
-        <w:rPr>
-          <w:rFonts w:ascii="Arial Narrow" w:hAnsi="Arial Narrow"/>
-        </w:rPr>
-      </w:pPr>
-    </w:p>
-    <w:p>
-      <w:pPr>
-        <w:ind w:firstLine="0"/>
-        <w:jc w:val="left"/>
-        <w:rPr>
-          <w:rFonts w:ascii="Arial Narrow" w:hAnsi="Arial Narrow"/>
-        </w:rPr>
-      </w:pPr>
-    </w:p>
-    <w:p>
-      <w:pPr>
-        <w:ind w:firstLine="0"/>
-        <w:jc w:val="left"/>
-        <w:rPr>
-          <w:rFonts w:ascii="Arial Narrow" w:hAnsi="Arial Narrow"/>
-        </w:rPr>
-      </w:pPr>
-    </w:p>
-    <w:p>
-      <w:pPr>
-        <w:ind w:firstLine="0"/>
-        <w:jc w:val="left"/>
-        <w:rPr>
-          <w:rFonts w:ascii="Arial Narrow" w:hAnsi="Arial Narrow"/>
-        </w:rPr>
-      </w:pPr>
-    </w:p>
-    <w:p>
-      <w:pPr>
-        <w:ind w:firstLine="0"/>
-        <w:jc w:val="left"/>
-        <w:rPr>
-          <w:rFonts w:ascii="Arial Narrow" w:hAnsi="Arial Narrow"/>
-        </w:rPr>
-      </w:pPr>
-    </w:p>
-    <w:p>
-      <w:pPr>
-        <w:ind w:firstLine="0"/>
-        <w:jc w:val="left"/>
-        <w:rPr>
-          <w:rFonts w:ascii="Arial Narrow" w:hAnsi="Arial Narrow"/>
-        </w:rPr>
-      </w:pPr>
-    </w:p>
-    <w:p>
-      <w:pPr>
-        <w:ind w:firstLine="0"/>
-        <w:jc w:val="left"/>
-        <w:rPr>
-          <w:rFonts w:ascii="Arial Narrow" w:hAnsi="Arial Narrow"/>
-        </w:rPr>
-      </w:pPr>
-    </w:p>
-    <w:p>
-      <w:pPr>
-        <w:ind w:firstLine="0"/>
-        <w:jc w:val="left"/>
-        <w:rPr>
-          <w:rFonts w:ascii="Arial Narrow" w:hAnsi="Arial Narrow"/>
-        </w:rPr>
-      </w:pPr>
-    </w:p>
-    <w:p>
-      <w:pPr>
-        <w:ind w:firstLine="0"/>
-        <w:jc w:val="left"/>
-        <w:rPr>
-          <w:rFonts w:ascii="Arial Narrow" w:hAnsi="Arial Narrow"/>
-        </w:rPr>
-      </w:pPr>
-    </w:p>
-    <w:p>
-      <w:pPr>
-        <w:ind w:firstLine="0"/>
-        <w:jc w:val="left"/>
-        <w:rPr>
-          <w:rFonts w:ascii="Arial Narrow" w:hAnsi="Arial Narrow"/>
-        </w:rPr>
-      </w:pPr>
-    </w:p>
-    <w:p>
-      <w:pPr>
-        <w:ind w:firstLine="0"/>
-        <w:jc w:val="left"/>
-        <w:rPr>
-          <w:rFonts w:ascii="Arial Narrow" w:hAnsi="Arial Narrow"/>
-        </w:rPr>
-      </w:pPr>
-    </w:p>
-    <w:p>
-      <w:pPr>
-        <w:ind w:firstLine="0"/>
-        <w:jc w:val="left"/>
-        <w:rPr>
-          <w:rFonts w:ascii="Arial Narrow" w:hAnsi="Arial Narrow"/>
-        </w:rPr>
-      </w:pPr>
-    </w:p>
-    <w:p>
-      <w:pPr>
-        <w:ind w:firstLine="0"/>
-        <w:jc w:val="left"/>
-        <w:rPr>
-          <w:rFonts w:ascii="Arial Narrow" w:hAnsi="Arial Narrow"/>
         </w:rPr>
       </w:pPr>
     </w:p>
@@ -1860,7 +1432,7 @@
             </w:rPr>
             <w:fldChar w:fldCharType="separate"/>
           </w:r>
-          <w:hyperlink w:anchor="_Toc158924941" w:history="1">
+          <w:hyperlink w:anchor="_Toc159575622" w:history="1">
             <w:r>
               <w:rPr>
                 <w:rStyle w:val="Hipervnculo"/>
@@ -1908,7 +1480,7 @@
                 <w:noProof/>
                 <w:webHidden/>
               </w:rPr>
-              <w:instrText xml:space="preserve"> PAGEREF _Toc158924941 \h </w:instrText>
+              <w:instrText xml:space="preserve"> PAGEREF _Toc159575622 \h </w:instrText>
             </w:r>
             <w:r>
               <w:rPr>
@@ -1950,7 +1522,7 @@
               <w14:ligatures w14:val="standardContextual"/>
             </w:rPr>
           </w:pPr>
-          <w:hyperlink w:anchor="_Toc158924942" w:history="1">
+          <w:hyperlink w:anchor="_Toc159575623" w:history="1">
             <w:r>
               <w:rPr>
                 <w:rStyle w:val="Hipervnculo"/>
@@ -2000,7 +1572,7 @@
                 <w:noProof/>
                 <w:webHidden/>
               </w:rPr>
-              <w:instrText xml:space="preserve"> PAGEREF _Toc158924942 \h </w:instrText>
+              <w:instrText xml:space="preserve"> PAGEREF _Toc159575623 \h </w:instrText>
             </w:r>
             <w:r>
               <w:rPr>
@@ -2042,7 +1614,7 @@
               <w14:ligatures w14:val="standardContextual"/>
             </w:rPr>
           </w:pPr>
-          <w:hyperlink w:anchor="_Toc158924943" w:history="1">
+          <w:hyperlink w:anchor="_Toc159575624" w:history="1">
             <w:r>
               <w:rPr>
                 <w:rStyle w:val="Hipervnculo"/>
@@ -2090,7 +1662,7 @@
                 <w:noProof/>
                 <w:webHidden/>
               </w:rPr>
-              <w:instrText xml:space="preserve"> PAGEREF _Toc158924943 \h </w:instrText>
+              <w:instrText xml:space="preserve"> PAGEREF _Toc159575624 \h </w:instrText>
             </w:r>
             <w:r>
               <w:rPr>
@@ -2135,7 +1707,7 @@
               <w14:ligatures w14:val="standardContextual"/>
             </w:rPr>
           </w:pPr>
-          <w:hyperlink w:anchor="_Toc158924944" w:history="1">
+          <w:hyperlink w:anchor="_Toc159575625" w:history="1">
             <w:r>
               <w:rPr>
                 <w:rStyle w:val="Hipervnculo"/>
@@ -2183,7 +1755,7 @@
                 <w:noProof/>
                 <w:webHidden/>
               </w:rPr>
-              <w:instrText xml:space="preserve"> PAGEREF _Toc158924944 \h </w:instrText>
+              <w:instrText xml:space="preserve"> PAGEREF _Toc159575625 \h </w:instrText>
             </w:r>
             <w:r>
               <w:rPr>
@@ -2225,7 +1797,7 @@
               <w14:ligatures w14:val="standardContextual"/>
             </w:rPr>
           </w:pPr>
-          <w:hyperlink w:anchor="_Toc158924945" w:history="1">
+          <w:hyperlink w:anchor="_Toc159575626" w:history="1">
             <w:r>
               <w:rPr>
                 <w:rStyle w:val="Hipervnculo"/>
@@ -2273,7 +1845,7 @@
                 <w:noProof/>
                 <w:webHidden/>
               </w:rPr>
-              <w:instrText xml:space="preserve"> PAGEREF _Toc158924945 \h </w:instrText>
+              <w:instrText xml:space="preserve"> PAGEREF _Toc159575626 \h </w:instrText>
             </w:r>
             <w:r>
               <w:rPr>
@@ -2315,7 +1887,7 @@
               <w14:ligatures w14:val="standardContextual"/>
             </w:rPr>
           </w:pPr>
-          <w:hyperlink w:anchor="_Toc158924946" w:history="1">
+          <w:hyperlink w:anchor="_Toc159575627" w:history="1">
             <w:r>
               <w:rPr>
                 <w:rStyle w:val="Hipervnculo"/>
@@ -2344,7 +1916,7 @@
                 <w:noProof/>
                 <w:webHidden/>
               </w:rPr>
-              <w:instrText xml:space="preserve"> PAGEREF _Toc158924946 \h </w:instrText>
+              <w:instrText xml:space="preserve"> PAGEREF _Toc159575627 \h </w:instrText>
             </w:r>
             <w:r>
               <w:rPr>
@@ -2519,7 +2091,7 @@
           <w:szCs w:val="24"/>
         </w:rPr>
       </w:pPr>
-      <w:bookmarkStart w:id="0" w:name="_Toc158924941"/>
+      <w:bookmarkStart w:id="0" w:name="_Toc159575622"/>
       <w:r>
         <w:rPr>
           <w:rFonts w:ascii="Arial Narrow" w:hAnsi="Arial Narrow"/>
@@ -2563,7 +2135,7 @@
           <w:bCs/>
         </w:rPr>
       </w:pPr>
-      <w:bookmarkStart w:id="1" w:name="_Toc158924942"/>
+      <w:bookmarkStart w:id="1" w:name="_Toc159575623"/>
       <w:r>
         <w:rPr>
           <w:rFonts w:ascii="Arial Narrow" w:hAnsi="Arial Narrow"/>
@@ -2659,7 +2231,7 @@
           <w:szCs w:val="24"/>
         </w:rPr>
       </w:pPr>
-      <w:bookmarkStart w:id="2" w:name="_Toc158924943"/>
+      <w:bookmarkStart w:id="2" w:name="_Toc159575624"/>
       <w:r>
         <w:rPr>
           <w:rFonts w:ascii="Arial Narrow" w:hAnsi="Arial Narrow"/>
@@ -2686,7 +2258,7 @@
           <w:szCs w:val="24"/>
         </w:rPr>
       </w:pPr>
-      <w:bookmarkStart w:id="3" w:name="_Toc158924944"/>
+      <w:bookmarkStart w:id="3" w:name="_Toc159575625"/>
       <w:r>
         <w:rPr>
           <w:rFonts w:ascii="Arial Narrow" w:hAnsi="Arial Narrow"/>
@@ -2915,6 +2487,7 @@
           <w:rFonts w:cs="Arial"/>
           <w:i/>
           <w:iCs/>
+          <w:lang w:val="en-US"/>
         </w:rPr>
       </w:pPr>
       <w:r>
@@ -2932,20 +2505,13 @@
           <w:iCs/>
           <w:lang w:val="en-US"/>
         </w:rPr>
-        <w:t xml:space="preserve">Produce a chartering </w:t>
+        <w:t>Produce a chartering report.</w:t>
       </w:r>
       <w:r>
         <w:rPr>
           <w:i/>
           <w:iCs/>
           <w:lang w:val="en-US"/>
-        </w:rPr>
-        <w:t>report.</w:t>
-      </w:r>
-      <w:r>
-        <w:rPr>
-          <w:i/>
-          <w:iCs/>
         </w:rPr>
         <w:t>”</w:t>
       </w:r>
@@ -3367,8 +2933,120 @@
           <w:iCs/>
           <w:lang w:val="en-US"/>
         </w:rPr>
+        <w:t>.”</w:t>
+      </w:r>
+    </w:p>
+    <w:p>
+      <w:pPr>
+        <w:spacing w:after="0"/>
+        <w:ind w:firstLine="0"/>
+      </w:pPr>
+      <w:r>
+        <w:t xml:space="preserve">Se pide producir un informe </w:t>
+      </w:r>
+      <w:r>
+        <w:t>grupal</w:t>
+      </w:r>
+      <w:r>
+        <w:t xml:space="preserve"> siguiendo las pautas </w:t>
+      </w:r>
+      <w:r>
+        <w:t>del</w:t>
+      </w:r>
+      <w:r>
+        <w:t xml:space="preserve"> documento </w:t>
+      </w:r>
+      <w:r>
+        <w:t>“</w:t>
+      </w:r>
+      <w:r>
+        <w:t>Annexes</w:t>
+      </w:r>
+      <w:r>
+        <w:t>”</w:t>
+      </w:r>
+      <w:r>
+        <w:t xml:space="preserve">. </w:t>
+      </w:r>
+    </w:p>
+    <w:p>
+      <w:pPr>
+        <w:ind w:firstLine="0"/>
+      </w:pPr>
+      <w:r>
+        <w:t xml:space="preserve">Este requisito es claro y </w:t>
+      </w:r>
+      <w:r>
+        <w:t>conciso</w:t>
+      </w:r>
+      <w:r>
+        <w:t>, por lo que no requiere un análisis</w:t>
+      </w:r>
+      <w:r>
         <w:t>.</w:t>
       </w:r>
+    </w:p>
+    <w:p>
+      <w:pPr>
+        <w:ind w:firstLine="0"/>
+        <w:rPr>
+          <w:sz w:val="6"/>
+          <w:szCs w:val="6"/>
+        </w:rPr>
+      </w:pPr>
+    </w:p>
+    <w:p>
+      <w:pPr>
+        <w:ind w:firstLine="0"/>
+        <w:rPr>
+          <w:u w:val="single"/>
+          <w:lang w:val="en-US"/>
+        </w:rPr>
+      </w:pPr>
+      <w:r>
+        <w:rPr>
+          <w:u w:val="single"/>
+          <w:lang w:val="en-US"/>
+        </w:rPr>
+        <w:t>Requisito #1</w:t>
+      </w:r>
+      <w:r>
+        <w:rPr>
+          <w:u w:val="single"/>
+          <w:lang w:val="en-US"/>
+        </w:rPr>
+        <w:t>8</w:t>
+      </w:r>
+      <w:r>
+        <w:rPr>
+          <w:u w:val="single"/>
+          <w:lang w:val="en-US"/>
+        </w:rPr>
+        <w:t>:</w:t>
+      </w:r>
+    </w:p>
+    <w:p>
+      <w:pPr>
+        <w:keepNext/>
+        <w:spacing w:before="240" w:after="240"/>
+        <w:ind w:firstLine="0"/>
+        <w:rPr>
+          <w:rFonts w:cs="Arial"/>
+          <w:i/>
+          <w:iCs/>
+          <w:lang w:val="en-US"/>
+        </w:rPr>
+      </w:pPr>
+      <w:r>
+        <w:rPr>
+          <w:rFonts w:cs="Arial"/>
+          <w:i/>
+          <w:iCs/>
+          <w:lang w:val="en-US"/>
+        </w:rPr>
+        <w:t>“</w:t>
+      </w:r>
+      <w:bookmarkStart w:id="6" w:name="_Hlk158920547"/>
       <w:r>
         <w:rPr>
           <w:rStyle w:val="normaltextrun"/>
@@ -3377,131 +3055,106 @@
           <w:iCs/>
           <w:lang w:val="en-US"/>
         </w:rPr>
-        <w:t>”</w:t>
-      </w:r>
-    </w:p>
-    <w:p>
-      <w:pPr>
-        <w:spacing w:after="0"/>
-        <w:ind w:firstLine="0"/>
-      </w:pPr>
-      <w:r>
-        <w:t xml:space="preserve">Se pide producir un informe </w:t>
-      </w:r>
-      <w:r>
-        <w:t>grupal</w:t>
-      </w:r>
-      <w:r>
-        <w:t xml:space="preserve"> siguiendo las pautas </w:t>
-      </w:r>
-      <w:r>
-        <w:t>del</w:t>
-      </w:r>
-      <w:r>
-        <w:t xml:space="preserve"> documento </w:t>
-      </w:r>
-      <w:r>
-        <w:t>“</w:t>
-      </w:r>
-      <w:r>
-        <w:t>Annexes</w:t>
-      </w:r>
-      <w:r>
-        <w:t>”</w:t>
-      </w:r>
-      <w:r>
-        <w:t xml:space="preserve">. </w:t>
-      </w:r>
-    </w:p>
-    <w:p>
-      <w:pPr>
-        <w:ind w:firstLine="0"/>
-      </w:pPr>
-      <w:r>
-        <w:t xml:space="preserve">Este requisito es claro y </w:t>
-      </w:r>
-      <w:r>
-        <w:t>conciso</w:t>
-      </w:r>
-      <w:r>
-        <w:t>, por lo que no requiere un análisis</w:t>
-      </w:r>
-      <w:r>
-        <w:t>.</w:t>
-      </w:r>
-    </w:p>
-    <w:p>
-      <w:pPr>
-        <w:ind w:firstLine="0"/>
-        <w:rPr>
-          <w:sz w:val="6"/>
-          <w:szCs w:val="6"/>
-        </w:rPr>
-      </w:pPr>
-    </w:p>
-    <w:p>
-      <w:pPr>
-        <w:ind w:firstLine="0"/>
-        <w:rPr>
-          <w:u w:val="single"/>
-          <w:lang w:val="en-US"/>
-        </w:rPr>
-      </w:pPr>
-      <w:r>
-        <w:rPr>
-          <w:u w:val="single"/>
-          <w:lang w:val="en-US"/>
-        </w:rPr>
-        <w:t>Requisito #1</w:t>
-      </w:r>
-      <w:r>
-        <w:rPr>
-          <w:u w:val="single"/>
-          <w:lang w:val="en-US"/>
-        </w:rPr>
-        <w:t>8</w:t>
-      </w:r>
-      <w:r>
-        <w:rPr>
-          <w:u w:val="single"/>
-          <w:lang w:val="en-US"/>
-        </w:rPr>
-        <w:t>:</w:t>
-      </w:r>
-    </w:p>
-    <w:p>
-      <w:pPr>
-        <w:keepNext/>
-        <w:spacing w:before="240" w:after="240"/>
-        <w:ind w:firstLine="0"/>
+        <w:t>Produce a report on how you have set up your development configuration. We are not asking you to reproduce the guidelines to set it up, but to make it clear that you have followed them, and you have your development configuration ready to work.</w:t>
+      </w:r>
+      <w:bookmarkEnd w:id="6"/>
+      <w:r>
         <w:rPr>
           <w:rFonts w:cs="Arial"/>
           <w:i/>
           <w:iCs/>
           <w:lang w:val="en-US"/>
         </w:rPr>
-      </w:pPr>
-      <w:r>
+        <w:t>”</w:t>
+      </w:r>
+    </w:p>
+    <w:p>
+      <w:pPr>
+        <w:spacing w:after="0"/>
+        <w:ind w:firstLine="0"/>
+      </w:pPr>
+      <w:r>
+        <w:t xml:space="preserve">Se pide </w:t>
+      </w:r>
+      <w:r>
+        <w:t>un informe grupal en el que expliquemos como hemos configurado en entorno de desarrollo y su configuración</w:t>
+      </w:r>
+      <w:r>
+        <w:t xml:space="preserve">. </w:t>
+      </w:r>
+    </w:p>
+    <w:p>
+      <w:pPr>
+        <w:ind w:firstLine="0"/>
+      </w:pPr>
+      <w:r>
+        <w:t xml:space="preserve">Este requisito es claro y </w:t>
+      </w:r>
+      <w:r>
+        <w:t>conciso</w:t>
+      </w:r>
+      <w:r>
+        <w:t>, por lo que no requiere un análisis.</w:t>
+      </w:r>
+    </w:p>
+    <w:p>
+      <w:pPr>
+        <w:ind w:firstLine="0"/>
+        <w:rPr>
+          <w:sz w:val="6"/>
+          <w:szCs w:val="6"/>
+        </w:rPr>
+      </w:pPr>
+    </w:p>
+    <w:p>
+      <w:pPr>
+        <w:ind w:firstLine="0"/>
+        <w:rPr>
+          <w:u w:val="single"/>
+          <w:lang w:val="en-US"/>
+        </w:rPr>
+      </w:pPr>
+      <w:r>
+        <w:rPr>
+          <w:u w:val="single"/>
+          <w:lang w:val="en-US"/>
+        </w:rPr>
+        <w:t>Requisito #1</w:t>
+      </w:r>
+      <w:r>
+        <w:rPr>
+          <w:u w:val="single"/>
+          <w:lang w:val="en-US"/>
+        </w:rPr>
+        <w:t>9</w:t>
+      </w:r>
+      <w:r>
+        <w:rPr>
+          <w:u w:val="single"/>
+          <w:lang w:val="en-US"/>
+        </w:rPr>
+        <w:t>:</w:t>
+      </w:r>
+    </w:p>
+    <w:p>
+      <w:pPr>
+        <w:ind w:firstLine="0"/>
         <w:rPr>
           <w:rFonts w:cs="Arial"/>
           <w:i/>
           <w:iCs/>
           <w:lang w:val="en-US"/>
         </w:rPr>
-        <w:t>“</w:t>
-      </w:r>
-      <w:bookmarkStart w:id="6" w:name="_Hlk158920547"/>
-      <w:r>
-        <w:rPr>
-          <w:rStyle w:val="normaltextrun"/>
+      </w:pPr>
+      <w:r>
+        <w:rPr>
           <w:rFonts w:cs="Arial"/>
           <w:i/>
           <w:iCs/>
           <w:lang w:val="en-US"/>
         </w:rPr>
-        <w:t>Produce a report on how you have set up your development configuration. We are not asking you to reproduce the guidelines to set it up, but to make it clear that you have followed them, and you have your development configuration ready to work.</w:t>
-      </w:r>
-      <w:bookmarkEnd w:id="6"/>
+        <w:t>“</w:t>
+      </w:r>
       <w:r>
         <w:rPr>
           <w:rFonts w:cs="Arial"/>
@@ -3509,96 +3162,96 @@
           <w:iCs/>
           <w:lang w:val="en-US"/>
         </w:rPr>
-        <w:t>”</w:t>
-      </w:r>
-    </w:p>
-    <w:p>
-      <w:pPr>
-        <w:spacing w:after="0"/>
-        <w:ind w:firstLine="0"/>
-      </w:pPr>
-      <w:r>
-        <w:t xml:space="preserve">Se pide </w:t>
-      </w:r>
-      <w:r>
-        <w:t>un informe grupal en el que expliquemos como hemos configurado en entorno de desarrollo y su configuración</w:t>
-      </w:r>
-      <w:r>
-        <w:t xml:space="preserve">. </w:t>
-      </w:r>
-    </w:p>
-    <w:p>
-      <w:pPr>
-        <w:ind w:firstLine="0"/>
-      </w:pPr>
-      <w:r>
-        <w:t xml:space="preserve">Este requisito es claro y </w:t>
-      </w:r>
-      <w:r>
-        <w:t>conciso</w:t>
-      </w:r>
-      <w:r>
-        <w:t>, por lo que no requiere un análisis.</w:t>
-      </w:r>
-    </w:p>
-    <w:p>
-      <w:pPr>
-        <w:ind w:firstLine="0"/>
-        <w:rPr>
-          <w:sz w:val="6"/>
-          <w:szCs w:val="6"/>
-        </w:rPr>
-      </w:pPr>
-    </w:p>
-    <w:p>
-      <w:pPr>
-        <w:ind w:firstLine="0"/>
-        <w:rPr>
-          <w:u w:val="single"/>
-          <w:lang w:val="en-US"/>
-        </w:rPr>
-      </w:pPr>
-      <w:r>
-        <w:rPr>
-          <w:u w:val="single"/>
-          <w:lang w:val="en-US"/>
-        </w:rPr>
-        <w:t>Requisito #1</w:t>
-      </w:r>
-      <w:r>
-        <w:rPr>
-          <w:u w:val="single"/>
-          <w:lang w:val="en-US"/>
-        </w:rPr>
-        <w:t>9</w:t>
-      </w:r>
-      <w:r>
-        <w:rPr>
-          <w:u w:val="single"/>
-          <w:lang w:val="en-US"/>
-        </w:rPr>
-        <w:t>:</w:t>
-      </w:r>
-    </w:p>
-    <w:p>
-      <w:pPr>
-        <w:ind w:firstLine="0"/>
+        <w:t>Produce a report on what you knew about the architecture of a WIS before this subject</w:t>
+      </w:r>
+      <w:r>
         <w:rPr>
           <w:rFonts w:cs="Arial"/>
           <w:i/>
           <w:iCs/>
           <w:lang w:val="en-US"/>
         </w:rPr>
-      </w:pPr>
-      <w:r>
+        <w:t>.”</w:t>
+      </w:r>
+    </w:p>
+    <w:p>
+      <w:pPr>
+        <w:spacing w:after="0"/>
+        <w:ind w:firstLine="0"/>
+      </w:pPr>
+      <w:r>
+        <w:t xml:space="preserve">Se pide </w:t>
+      </w:r>
+      <w:r>
+        <w:t>elaborar un informe grupal en el que expongamos nuestro conocimiento previo a la asignatura sobre la arquitectura de una WIS</w:t>
+      </w:r>
+      <w:r>
+        <w:t xml:space="preserve">. </w:t>
+      </w:r>
+    </w:p>
+    <w:p>
+      <w:pPr>
+        <w:ind w:firstLine="0"/>
+      </w:pPr>
+      <w:r>
+        <w:t xml:space="preserve">Este requisito es claro y </w:t>
+      </w:r>
+      <w:r>
+        <w:t>conciso</w:t>
+      </w:r>
+      <w:r>
+        <w:t>, por lo que no requiere un análisis.</w:t>
+      </w:r>
+    </w:p>
+    <w:p>
+      <w:pPr>
+        <w:ind w:firstLine="0"/>
+        <w:rPr>
+          <w:sz w:val="6"/>
+          <w:szCs w:val="6"/>
+        </w:rPr>
+      </w:pPr>
+    </w:p>
+    <w:p>
+      <w:pPr>
+        <w:ind w:firstLine="0"/>
+        <w:rPr>
+          <w:u w:val="single"/>
+          <w:lang w:val="en-US"/>
+        </w:rPr>
+      </w:pPr>
+      <w:r>
+        <w:rPr>
+          <w:u w:val="single"/>
+          <w:lang w:val="en-US"/>
+        </w:rPr>
+        <w:t>Requisito #</w:t>
+      </w:r>
+      <w:r>
+        <w:rPr>
+          <w:u w:val="single"/>
+          <w:lang w:val="en-US"/>
+        </w:rPr>
+        <w:t>20</w:t>
+      </w:r>
+      <w:r>
+        <w:rPr>
+          <w:u w:val="single"/>
+          <w:lang w:val="en-US"/>
+        </w:rPr>
+        <w:t>:</w:t>
+      </w:r>
+    </w:p>
+    <w:p>
+      <w:pPr>
+        <w:ind w:firstLine="0"/>
         <w:rPr>
           <w:rFonts w:cs="Arial"/>
           <w:i/>
           <w:iCs/>
           <w:lang w:val="en-US"/>
         </w:rPr>
-        <w:t>“</w:t>
-      </w:r>
+      </w:pPr>
       <w:r>
         <w:rPr>
           <w:rFonts w:cs="Arial"/>
@@ -3606,7 +3259,7 @@
           <w:iCs/>
           <w:lang w:val="en-US"/>
         </w:rPr>
-        <w:t>Produce a report on what you knew about the architecture of a WIS before this subject</w:t>
+        <w:t>“</w:t>
       </w:r>
       <w:r>
         <w:rPr>
@@ -3615,121 +3268,15 @@
           <w:iCs/>
           <w:lang w:val="en-US"/>
         </w:rPr>
-        <w:t>.”</w:t>
-      </w:r>
-    </w:p>
-    <w:p>
-      <w:pPr>
-        <w:spacing w:after="0"/>
-        <w:ind w:firstLine="0"/>
-      </w:pPr>
-      <w:r>
-        <w:t xml:space="preserve">Se pide </w:t>
-      </w:r>
-      <w:r>
-        <w:t>elaborar un informe grupal en el que expongamos nuestro conocimiento previo a la asignatura sobre la arquitectura de una WIS</w:t>
-      </w:r>
-      <w:r>
-        <w:t xml:space="preserve">. </w:t>
-      </w:r>
-    </w:p>
-    <w:p>
-      <w:pPr>
-        <w:ind w:firstLine="0"/>
-      </w:pPr>
-      <w:r>
-        <w:t xml:space="preserve">Este requisito es claro y </w:t>
-      </w:r>
-      <w:r>
-        <w:t>conciso</w:t>
-      </w:r>
-      <w:r>
-        <w:t>, por lo que no requiere un análisis.</w:t>
-      </w:r>
-    </w:p>
-    <w:p>
-      <w:pPr>
-        <w:ind w:firstLine="0"/>
-        <w:rPr>
-          <w:sz w:val="6"/>
-          <w:szCs w:val="6"/>
-        </w:rPr>
-      </w:pPr>
-    </w:p>
-    <w:p>
-      <w:pPr>
-        <w:ind w:firstLine="0"/>
-        <w:rPr>
-          <w:u w:val="single"/>
-          <w:lang w:val="en-US"/>
-        </w:rPr>
-      </w:pPr>
-      <w:r>
-        <w:rPr>
-          <w:u w:val="single"/>
-          <w:lang w:val="en-US"/>
-        </w:rPr>
-        <w:t>Requisito #</w:t>
-      </w:r>
-      <w:r>
-        <w:rPr>
-          <w:u w:val="single"/>
-          <w:lang w:val="en-US"/>
-        </w:rPr>
-        <w:t>20</w:t>
-      </w:r>
-      <w:r>
-        <w:rPr>
-          <w:u w:val="single"/>
-          <w:lang w:val="en-US"/>
-        </w:rPr>
-        <w:t>:</w:t>
-      </w:r>
-    </w:p>
-    <w:p>
-      <w:pPr>
-        <w:ind w:firstLine="0"/>
+        <w:t>Produce a report on what you knew about testing a WIS before this subject.</w:t>
+      </w:r>
+      <w:r>
         <w:rPr>
           <w:rFonts w:cs="Arial"/>
           <w:i/>
           <w:iCs/>
           <w:lang w:val="en-US"/>
         </w:rPr>
-      </w:pPr>
-      <w:r>
-        <w:rPr>
-          <w:rFonts w:cs="Arial"/>
-          <w:i/>
-          <w:iCs/>
-          <w:lang w:val="en-US"/>
-        </w:rPr>
-        <w:t>“</w:t>
-      </w:r>
-      <w:r>
-        <w:rPr>
-          <w:rFonts w:cs="Arial"/>
-          <w:i/>
-          <w:iCs/>
-          <w:lang w:val="en-US"/>
-        </w:rPr>
-        <w:t xml:space="preserve">Produce a report on what you knew about testing a WIS before this </w:t>
-      </w:r>
-      <w:r>
-        <w:rPr>
-          <w:rFonts w:cs="Arial"/>
-          <w:i/>
-          <w:iCs/>
-          <w:lang w:val="en-US"/>
-        </w:rPr>
-        <w:t>subject.</w:t>
-      </w:r>
-      <w:r>
-        <w:rPr>
-          <w:rFonts w:cs="Arial"/>
-          <w:i/>
-          <w:iCs/>
-          <w:lang w:val="en-US"/>
-        </w:rPr>
         <w:t>”</w:t>
       </w:r>
     </w:p>
@@ -3742,10 +3289,7 @@
         <w:t xml:space="preserve">Se pide </w:t>
       </w:r>
       <w:r>
-        <w:t xml:space="preserve">elaborar un informe grupal en el que expongamos nuestro conocimiento previo a la asignatura sobre </w:t>
-      </w:r>
-      <w:r>
-        <w:t>el testing a una WIS</w:t>
+        <w:t>elaborar un informe grupal en el que expongamos nuestro conocimiento previo a la asignatura sobre el testing a una WIS</w:t>
       </w:r>
       <w:r>
         <w:t xml:space="preserve">. </w:t>
@@ -3783,7 +3327,7 @@
           <w:szCs w:val="24"/>
         </w:rPr>
       </w:pPr>
-      <w:bookmarkStart w:id="7" w:name="_Toc158924945"/>
+      <w:bookmarkStart w:id="7" w:name="_Toc159575626"/>
       <w:r>
         <w:rPr>
           <w:rFonts w:ascii="Arial Narrow" w:hAnsi="Arial Narrow"/>
@@ -3884,7 +3428,7 @@
           <w:b/>
         </w:rPr>
       </w:pPr>
-      <w:bookmarkStart w:id="8" w:name="_Toc158924946"/>
+      <w:bookmarkStart w:id="8" w:name="_Toc159575627"/>
       <w:r>
         <w:rPr>
           <w:rFonts w:ascii="Arial Narrow" w:hAnsi="Arial Narrow"/>

</xml_diff>